<commit_message>
fix: update Vittorio affiliation
</commit_message>
<xml_diff>
--- a/data/comtest/comtest-manual.docx
+++ b/data/comtest/comtest-manual.docx
@@ -204,14 +204,74 @@
     </w:p>
     <w:p>
       <w:pPr>
-        <w:rPr>
-          <w:b/>
-          <w:sz w:val="28"/>
-          <w:szCs w:val="28"/>
-          <w:u w:val="single"/>
-          <w:lang w:val="en-GB"/>
-        </w:rPr>
-      </w:pPr>
+        <w:spacing w:line="240" w:lineRule="auto"/>
+        <w:jc w:val="center"/>
+        <w:rPr>
+          <w:bCs/>
+          <w:sz w:val="24"/>
+          <w:szCs w:val="24"/>
+          <w:lang w:val="en-GB"/>
+        </w:rPr>
+      </w:pPr>
+      <w:r>
+        <w:rPr>
+          <w:bCs/>
+          <w:sz w:val="24"/>
+          <w:szCs w:val="24"/>
+          <w:lang w:val="en-GB"/>
+        </w:rPr>
+        <w:t>Institute of digitalization in medicine</w:t>
+      </w:r>
+      <w:r>
+        <w:rPr>
+          <w:bCs/>
+          <w:sz w:val="24"/>
+          <w:szCs w:val="24"/>
+          <w:lang w:val="en-GB"/>
+        </w:rPr>
+        <w:t xml:space="preserve">, </w:t>
+      </w:r>
+      <w:r>
+        <w:rPr>
+          <w:bCs/>
+          <w:sz w:val="24"/>
+          <w:szCs w:val="24"/>
+          <w:lang w:val="en-GB"/>
+        </w:rPr>
+        <w:t xml:space="preserve">Faculty of Medicine and Medical </w:t>
+      </w:r>
+      <w:proofErr w:type="spellStart"/>
+      <w:r>
+        <w:rPr>
+          <w:bCs/>
+          <w:sz w:val="24"/>
+          <w:szCs w:val="24"/>
+          <w:lang w:val="en-GB"/>
+        </w:rPr>
+        <w:t>Center</w:t>
+      </w:r>
+      <w:proofErr w:type="spellEnd"/>
+    </w:p>
+    <w:p>
+      <w:pPr>
+        <w:spacing w:line="240" w:lineRule="auto"/>
+        <w:jc w:val="center"/>
+        <w:rPr>
+          <w:bCs/>
+          <w:sz w:val="24"/>
+          <w:szCs w:val="24"/>
+          <w:lang w:val="en-GB"/>
+        </w:rPr>
+      </w:pPr>
+      <w:r>
+        <w:rPr>
+          <w:bCs/>
+          <w:sz w:val="24"/>
+          <w:szCs w:val="24"/>
+          <w:lang w:val="en-GB"/>
+        </w:rPr>
+        <w:t>University of Freiburg, Freiburg, Germany</w:t>
+      </w:r>
     </w:p>
     <w:p>
       <w:pPr>
@@ -634,7 +694,6 @@
         <w:rPr>
           <w:lang w:val="en-GB"/>
         </w:rPr>
-        <w:lastRenderedPageBreak/>
         <w:t>DOCUMENT HISTORY</w:t>
       </w:r>
     </w:p>
@@ -7255,6 +7314,7 @@
     <w:rsid w:val="00AE7D99"/>
     <w:rsid w:val="00B531DB"/>
     <w:rsid w:val="00C6720A"/>
+    <w:rsid w:val="00D57DD0"/>
     <w:rsid w:val="00E7059A"/>
     <w:rsid w:val="00FE1786"/>
   </w:rsids>

</xml_diff>